<commit_message>
[HTDA01] Chỉnh sửa CSDL và kiến trúc tổng quan
- Chỉnh sửa CSDL và kiến trúc tổng quan
- Cập nhật project middleware
</commit_message>
<xml_diff>
--- a/Documents/NhomHNT-Phân tích và thiết kế Card Processing.docx
+++ b/Documents/NhomHNT-Phân tích và thiết kế Card Processing.docx
@@ -6984,21 +6984,7 @@
                 <w:rStyle w:val="Hyperlink"/>
                 <w:noProof/>
               </w:rPr>
-              <w:t>Đặc tả b</w:t>
-            </w:r>
-            <w:r>
-              <w:rPr>
-                <w:rStyle w:val="Hyperlink"/>
-                <w:noProof/>
-              </w:rPr>
-              <w:t>ả</w:t>
-            </w:r>
-            <w:r>
-              <w:rPr>
-                <w:rStyle w:val="Hyperlink"/>
-                <w:noProof/>
-              </w:rPr>
-              <w:t>ng</w:t>
+              <w:t>Đặc tả bảng</w:t>
             </w:r>
             <w:r>
               <w:rPr>
@@ -7083,10 +7069,10 @@
           <w:noProof/>
         </w:rPr>
         <w:drawing>
-          <wp:inline distT="0" distB="0" distL="0" distR="0" wp14:anchorId="639E88EA" wp14:editId="53F7546B">
-            <wp:extent cx="6189345" cy="3834130"/>
-            <wp:effectExtent l="0" t="0" r="1905" b="0"/>
-            <wp:docPr id="4" name="Picture 4"/>
+          <wp:inline distT="0" distB="0" distL="0" distR="0">
+            <wp:extent cx="4959814" cy="3844912"/>
+            <wp:effectExtent l="0" t="0" r="0" b="3810"/>
+            <wp:docPr id="3" name="Picture 3"/>
             <wp:cNvGraphicFramePr>
               <a:graphicFrameLocks xmlns:a="http://schemas.openxmlformats.org/drawingml/2006/main" noChangeAspect="1"/>
             </wp:cNvGraphicFramePr>
@@ -7094,7 +7080,7 @@
               <a:graphicData uri="http://schemas.openxmlformats.org/drawingml/2006/picture">
                 <pic:pic xmlns:pic="http://schemas.openxmlformats.org/drawingml/2006/picture">
                   <pic:nvPicPr>
-                    <pic:cNvPr id="4" name="Kien truc he thong.png"/>
+                    <pic:cNvPr id="3" name="Capture.PNG"/>
                     <pic:cNvPicPr/>
                   </pic:nvPicPr>
                   <pic:blipFill>
@@ -7112,7 +7098,7 @@
                   <pic:spPr>
                     <a:xfrm>
                       <a:off x="0" y="0"/>
-                      <a:ext cx="6189345" cy="3834130"/>
+                      <a:ext cx="4965950" cy="3849669"/>
                     </a:xfrm>
                     <a:prstGeom prst="rect">
                       <a:avLst/>
@@ -24365,8 +24351,6 @@
                 <w:sz w:val="22"/>
               </w:rPr>
             </w:pPr>
-            <w:bookmarkStart w:id="121" w:name="_GoBack"/>
-            <w:bookmarkEnd w:id="121"/>
           </w:p>
         </w:tc>
         <w:tc>
@@ -29330,11 +29314,11 @@
         <w:tblLook w:val="04A0" w:firstRow="1" w:lastRow="0" w:firstColumn="1" w:lastColumn="0" w:noHBand="0" w:noVBand="1"/>
       </w:tblPr>
       <w:tblGrid>
-        <w:gridCol w:w="2437"/>
-        <w:gridCol w:w="3473"/>
-        <w:gridCol w:w="1467"/>
-        <w:gridCol w:w="1492"/>
-        <w:gridCol w:w="1094"/>
+        <w:gridCol w:w="2454"/>
+        <w:gridCol w:w="3468"/>
+        <w:gridCol w:w="1463"/>
+        <w:gridCol w:w="1488"/>
+        <w:gridCol w:w="1090"/>
       </w:tblGrid>
       <w:tr>
         <w:trPr>
@@ -33072,6 +33056,2027 @@
             <w:noWrap/>
             <w:vAlign w:val="center"/>
             <w:hideMark/>
+          </w:tcPr>
+          <w:p>
+            <w:pPr>
+              <w:spacing w:after="0" w:line="240" w:lineRule="auto"/>
+              <w:rPr>
+                <w:rFonts w:ascii="Calibri" w:eastAsia="Times New Roman" w:hAnsi="Calibri" w:cs="Times New Roman"/>
+                <w:color w:val="000000"/>
+                <w:sz w:val="22"/>
+              </w:rPr>
+            </w:pPr>
+            <w:r>
+              <w:rPr>
+                <w:rFonts w:ascii="Calibri" w:eastAsia="Times New Roman" w:hAnsi="Calibri" w:cs="Times New Roman"/>
+                <w:color w:val="000000"/>
+                <w:sz w:val="22"/>
+              </w:rPr>
+              <w:t> </w:t>
+            </w:r>
+          </w:p>
+        </w:tc>
+      </w:tr>
+      <w:tr>
+        <w:trPr>
+          <w:trHeight w:val="300"/>
+        </w:trPr>
+        <w:tc>
+          <w:tcPr>
+            <w:tcW w:w="1223" w:type="pct"/>
+            <w:vMerge w:val="restart"/>
+            <w:tcBorders>
+              <w:top w:val="nil"/>
+              <w:left w:val="single" w:sz="4" w:space="0" w:color="auto"/>
+              <w:right w:val="single" w:sz="4" w:space="0" w:color="auto"/>
+            </w:tcBorders>
+            <w:vAlign w:val="center"/>
+          </w:tcPr>
+          <w:p>
+            <w:pPr>
+              <w:spacing w:after="0" w:line="240" w:lineRule="auto"/>
+              <w:jc w:val="center"/>
+              <w:rPr>
+                <w:rFonts w:ascii="Calibri" w:eastAsia="Times New Roman" w:hAnsi="Calibri" w:cs="Times New Roman"/>
+                <w:b/>
+                <w:bCs/>
+                <w:color w:val="000000"/>
+                <w:sz w:val="22"/>
+              </w:rPr>
+            </w:pPr>
+            <w:r>
+              <w:rPr>
+                <w:rFonts w:ascii="Calibri" w:eastAsia="Times New Roman" w:hAnsi="Calibri" w:cs="Times New Roman"/>
+                <w:b/>
+                <w:bCs/>
+                <w:color w:val="000000"/>
+                <w:sz w:val="22"/>
+              </w:rPr>
+              <w:t>TransactionDetail</w:t>
+            </w:r>
+            <w:r>
+              <w:rPr>
+                <w:rFonts w:ascii="Calibri" w:eastAsia="Times New Roman" w:hAnsi="Calibri" w:cs="Times New Roman"/>
+                <w:b/>
+                <w:bCs/>
+                <w:color w:val="000000"/>
+                <w:sz w:val="22"/>
+              </w:rPr>
+              <w:t>_Temp</w:t>
+            </w:r>
+          </w:p>
+        </w:tc>
+        <w:tc>
+          <w:tcPr>
+            <w:tcW w:w="1743" w:type="pct"/>
+            <w:tcBorders>
+              <w:top w:val="nil"/>
+              <w:left w:val="nil"/>
+              <w:bottom w:val="single" w:sz="4" w:space="0" w:color="auto"/>
+              <w:right w:val="single" w:sz="4" w:space="0" w:color="auto"/>
+            </w:tcBorders>
+            <w:shd w:val="clear" w:color="auto" w:fill="auto"/>
+            <w:noWrap/>
+            <w:vAlign w:val="center"/>
+          </w:tcPr>
+          <w:p>
+            <w:pPr>
+              <w:spacing w:after="0" w:line="240" w:lineRule="auto"/>
+              <w:rPr>
+                <w:rFonts w:ascii="Calibri" w:eastAsia="Times New Roman" w:hAnsi="Calibri" w:cs="Times New Roman"/>
+                <w:color w:val="000000"/>
+                <w:sz w:val="22"/>
+              </w:rPr>
+            </w:pPr>
+            <w:r>
+              <w:rPr>
+                <w:rFonts w:ascii="Calibri" w:eastAsia="Times New Roman" w:hAnsi="Calibri" w:cs="Times New Roman"/>
+                <w:color w:val="000000"/>
+                <w:sz w:val="22"/>
+              </w:rPr>
+              <w:t>TransactionID</w:t>
+            </w:r>
+          </w:p>
+        </w:tc>
+        <w:tc>
+          <w:tcPr>
+            <w:tcW w:w="736" w:type="pct"/>
+            <w:tcBorders>
+              <w:top w:val="nil"/>
+              <w:left w:val="nil"/>
+              <w:bottom w:val="single" w:sz="4" w:space="0" w:color="auto"/>
+              <w:right w:val="single" w:sz="4" w:space="0" w:color="auto"/>
+            </w:tcBorders>
+            <w:shd w:val="clear" w:color="auto" w:fill="auto"/>
+            <w:noWrap/>
+            <w:vAlign w:val="center"/>
+          </w:tcPr>
+          <w:p>
+            <w:pPr>
+              <w:spacing w:after="0" w:line="240" w:lineRule="auto"/>
+              <w:rPr>
+                <w:rFonts w:ascii="Calibri" w:eastAsia="Times New Roman" w:hAnsi="Calibri" w:cs="Times New Roman"/>
+                <w:color w:val="000000"/>
+                <w:sz w:val="22"/>
+              </w:rPr>
+            </w:pPr>
+            <w:r>
+              <w:rPr>
+                <w:rFonts w:ascii="Calibri" w:eastAsia="Times New Roman" w:hAnsi="Calibri" w:cs="Times New Roman"/>
+                <w:color w:val="000000"/>
+                <w:sz w:val="22"/>
+              </w:rPr>
+              <w:t>int</w:t>
+            </w:r>
+          </w:p>
+        </w:tc>
+        <w:tc>
+          <w:tcPr>
+            <w:tcW w:w="749" w:type="pct"/>
+            <w:tcBorders>
+              <w:top w:val="nil"/>
+              <w:left w:val="nil"/>
+              <w:bottom w:val="single" w:sz="4" w:space="0" w:color="auto"/>
+              <w:right w:val="single" w:sz="4" w:space="0" w:color="auto"/>
+            </w:tcBorders>
+            <w:shd w:val="clear" w:color="auto" w:fill="auto"/>
+            <w:noWrap/>
+            <w:vAlign w:val="center"/>
+          </w:tcPr>
+          <w:p>
+            <w:pPr>
+              <w:spacing w:after="0" w:line="240" w:lineRule="auto"/>
+              <w:rPr>
+                <w:rFonts w:ascii="Calibri" w:eastAsia="Times New Roman" w:hAnsi="Calibri" w:cs="Times New Roman"/>
+                <w:color w:val="000000"/>
+                <w:sz w:val="22"/>
+              </w:rPr>
+            </w:pPr>
+            <w:r>
+              <w:rPr>
+                <w:rFonts w:ascii="Calibri" w:eastAsia="Times New Roman" w:hAnsi="Calibri" w:cs="Times New Roman"/>
+                <w:color w:val="000000"/>
+                <w:sz w:val="22"/>
+              </w:rPr>
+              <w:t>Khóa chính</w:t>
+            </w:r>
+          </w:p>
+        </w:tc>
+        <w:tc>
+          <w:tcPr>
+            <w:tcW w:w="549" w:type="pct"/>
+            <w:tcBorders>
+              <w:top w:val="nil"/>
+              <w:left w:val="nil"/>
+              <w:bottom w:val="single" w:sz="4" w:space="0" w:color="auto"/>
+              <w:right w:val="single" w:sz="4" w:space="0" w:color="auto"/>
+            </w:tcBorders>
+            <w:shd w:val="clear" w:color="auto" w:fill="auto"/>
+            <w:noWrap/>
+            <w:vAlign w:val="center"/>
+          </w:tcPr>
+          <w:p>
+            <w:pPr>
+              <w:spacing w:after="0" w:line="240" w:lineRule="auto"/>
+              <w:rPr>
+                <w:rFonts w:ascii="Calibri" w:eastAsia="Times New Roman" w:hAnsi="Calibri" w:cs="Times New Roman"/>
+                <w:color w:val="000000"/>
+                <w:sz w:val="22"/>
+              </w:rPr>
+            </w:pPr>
+            <w:r>
+              <w:rPr>
+                <w:rFonts w:ascii="Calibri" w:eastAsia="Times New Roman" w:hAnsi="Calibri" w:cs="Times New Roman"/>
+                <w:color w:val="000000"/>
+                <w:sz w:val="22"/>
+              </w:rPr>
+              <w:t> </w:t>
+            </w:r>
+          </w:p>
+        </w:tc>
+      </w:tr>
+      <w:tr>
+        <w:trPr>
+          <w:trHeight w:val="300"/>
+        </w:trPr>
+        <w:tc>
+          <w:tcPr>
+            <w:tcW w:w="1223" w:type="pct"/>
+            <w:vMerge/>
+            <w:tcBorders>
+              <w:left w:val="single" w:sz="4" w:space="0" w:color="auto"/>
+              <w:right w:val="single" w:sz="4" w:space="0" w:color="auto"/>
+            </w:tcBorders>
+            <w:vAlign w:val="center"/>
+          </w:tcPr>
+          <w:p>
+            <w:pPr>
+              <w:spacing w:after="0" w:line="240" w:lineRule="auto"/>
+              <w:rPr>
+                <w:rFonts w:ascii="Calibri" w:eastAsia="Times New Roman" w:hAnsi="Calibri" w:cs="Times New Roman"/>
+                <w:b/>
+                <w:bCs/>
+                <w:color w:val="000000"/>
+                <w:sz w:val="22"/>
+              </w:rPr>
+            </w:pPr>
+          </w:p>
+        </w:tc>
+        <w:tc>
+          <w:tcPr>
+            <w:tcW w:w="1743" w:type="pct"/>
+            <w:tcBorders>
+              <w:top w:val="nil"/>
+              <w:left w:val="nil"/>
+              <w:bottom w:val="single" w:sz="4" w:space="0" w:color="auto"/>
+              <w:right w:val="single" w:sz="4" w:space="0" w:color="auto"/>
+            </w:tcBorders>
+            <w:shd w:val="clear" w:color="auto" w:fill="auto"/>
+            <w:noWrap/>
+            <w:vAlign w:val="center"/>
+          </w:tcPr>
+          <w:p>
+            <w:pPr>
+              <w:spacing w:after="0" w:line="240" w:lineRule="auto"/>
+              <w:rPr>
+                <w:rFonts w:ascii="Calibri" w:eastAsia="Times New Roman" w:hAnsi="Calibri" w:cs="Times New Roman"/>
+                <w:color w:val="000000"/>
+                <w:sz w:val="22"/>
+              </w:rPr>
+            </w:pPr>
+            <w:r>
+              <w:rPr>
+                <w:rFonts w:ascii="Calibri" w:eastAsia="Times New Roman" w:hAnsi="Calibri" w:cs="Times New Roman"/>
+                <w:color w:val="000000"/>
+                <w:sz w:val="22"/>
+              </w:rPr>
+              <w:t>Customer</w:t>
+            </w:r>
+          </w:p>
+        </w:tc>
+        <w:tc>
+          <w:tcPr>
+            <w:tcW w:w="736" w:type="pct"/>
+            <w:tcBorders>
+              <w:top w:val="nil"/>
+              <w:left w:val="nil"/>
+              <w:bottom w:val="single" w:sz="4" w:space="0" w:color="auto"/>
+              <w:right w:val="single" w:sz="4" w:space="0" w:color="auto"/>
+            </w:tcBorders>
+            <w:shd w:val="clear" w:color="auto" w:fill="auto"/>
+            <w:noWrap/>
+            <w:vAlign w:val="center"/>
+          </w:tcPr>
+          <w:p>
+            <w:pPr>
+              <w:spacing w:after="0" w:line="240" w:lineRule="auto"/>
+              <w:rPr>
+                <w:rFonts w:ascii="Calibri" w:eastAsia="Times New Roman" w:hAnsi="Calibri" w:cs="Times New Roman"/>
+                <w:color w:val="000000"/>
+                <w:sz w:val="22"/>
+              </w:rPr>
+            </w:pPr>
+            <w:r>
+              <w:rPr>
+                <w:rFonts w:ascii="Calibri" w:eastAsia="Times New Roman" w:hAnsi="Calibri" w:cs="Times New Roman"/>
+                <w:color w:val="000000"/>
+                <w:sz w:val="22"/>
+              </w:rPr>
+              <w:t>nvarchar</w:t>
+            </w:r>
+          </w:p>
+        </w:tc>
+        <w:tc>
+          <w:tcPr>
+            <w:tcW w:w="749" w:type="pct"/>
+            <w:tcBorders>
+              <w:top w:val="nil"/>
+              <w:left w:val="nil"/>
+              <w:bottom w:val="single" w:sz="4" w:space="0" w:color="auto"/>
+              <w:right w:val="single" w:sz="4" w:space="0" w:color="auto"/>
+            </w:tcBorders>
+            <w:shd w:val="clear" w:color="auto" w:fill="auto"/>
+            <w:noWrap/>
+            <w:vAlign w:val="center"/>
+          </w:tcPr>
+          <w:p>
+            <w:pPr>
+              <w:spacing w:after="0" w:line="240" w:lineRule="auto"/>
+              <w:rPr>
+                <w:rFonts w:ascii="Calibri" w:eastAsia="Times New Roman" w:hAnsi="Calibri" w:cs="Times New Roman"/>
+                <w:color w:val="000000"/>
+                <w:sz w:val="22"/>
+              </w:rPr>
+            </w:pPr>
+            <w:r>
+              <w:rPr>
+                <w:rFonts w:ascii="Calibri" w:eastAsia="Times New Roman" w:hAnsi="Calibri" w:cs="Times New Roman"/>
+                <w:color w:val="000000"/>
+                <w:sz w:val="22"/>
+              </w:rPr>
+              <w:t> </w:t>
+            </w:r>
+          </w:p>
+        </w:tc>
+        <w:tc>
+          <w:tcPr>
+            <w:tcW w:w="549" w:type="pct"/>
+            <w:tcBorders>
+              <w:top w:val="nil"/>
+              <w:left w:val="nil"/>
+              <w:bottom w:val="single" w:sz="4" w:space="0" w:color="auto"/>
+              <w:right w:val="single" w:sz="4" w:space="0" w:color="auto"/>
+            </w:tcBorders>
+            <w:shd w:val="clear" w:color="auto" w:fill="auto"/>
+            <w:noWrap/>
+            <w:vAlign w:val="center"/>
+          </w:tcPr>
+          <w:p>
+            <w:pPr>
+              <w:spacing w:after="0" w:line="240" w:lineRule="auto"/>
+              <w:rPr>
+                <w:rFonts w:ascii="Calibri" w:eastAsia="Times New Roman" w:hAnsi="Calibri" w:cs="Times New Roman"/>
+                <w:color w:val="000000"/>
+                <w:sz w:val="22"/>
+              </w:rPr>
+            </w:pPr>
+            <w:r>
+              <w:rPr>
+                <w:rFonts w:ascii="Calibri" w:eastAsia="Times New Roman" w:hAnsi="Calibri" w:cs="Times New Roman"/>
+                <w:color w:val="000000"/>
+                <w:sz w:val="22"/>
+              </w:rPr>
+              <w:t> </w:t>
+            </w:r>
+          </w:p>
+        </w:tc>
+      </w:tr>
+      <w:tr>
+        <w:trPr>
+          <w:trHeight w:val="300"/>
+        </w:trPr>
+        <w:tc>
+          <w:tcPr>
+            <w:tcW w:w="1223" w:type="pct"/>
+            <w:vMerge/>
+            <w:tcBorders>
+              <w:left w:val="single" w:sz="4" w:space="0" w:color="auto"/>
+              <w:right w:val="single" w:sz="4" w:space="0" w:color="auto"/>
+            </w:tcBorders>
+            <w:vAlign w:val="center"/>
+          </w:tcPr>
+          <w:p>
+            <w:pPr>
+              <w:spacing w:after="0" w:line="240" w:lineRule="auto"/>
+              <w:rPr>
+                <w:rFonts w:ascii="Calibri" w:eastAsia="Times New Roman" w:hAnsi="Calibri" w:cs="Times New Roman"/>
+                <w:b/>
+                <w:bCs/>
+                <w:color w:val="000000"/>
+                <w:sz w:val="22"/>
+              </w:rPr>
+            </w:pPr>
+          </w:p>
+        </w:tc>
+        <w:tc>
+          <w:tcPr>
+            <w:tcW w:w="1743" w:type="pct"/>
+            <w:tcBorders>
+              <w:top w:val="nil"/>
+              <w:left w:val="nil"/>
+              <w:bottom w:val="single" w:sz="4" w:space="0" w:color="auto"/>
+              <w:right w:val="single" w:sz="4" w:space="0" w:color="auto"/>
+            </w:tcBorders>
+            <w:shd w:val="clear" w:color="auto" w:fill="auto"/>
+            <w:noWrap/>
+            <w:vAlign w:val="center"/>
+          </w:tcPr>
+          <w:p>
+            <w:pPr>
+              <w:spacing w:after="0" w:line="240" w:lineRule="auto"/>
+              <w:rPr>
+                <w:rFonts w:ascii="Calibri" w:eastAsia="Times New Roman" w:hAnsi="Calibri" w:cs="Times New Roman"/>
+                <w:color w:val="000000"/>
+                <w:sz w:val="22"/>
+              </w:rPr>
+            </w:pPr>
+            <w:r>
+              <w:rPr>
+                <w:rFonts w:ascii="Calibri" w:eastAsia="Times New Roman" w:hAnsi="Calibri" w:cs="Times New Roman"/>
+                <w:color w:val="000000"/>
+                <w:sz w:val="22"/>
+              </w:rPr>
+              <w:t>ProductName</w:t>
+            </w:r>
+          </w:p>
+        </w:tc>
+        <w:tc>
+          <w:tcPr>
+            <w:tcW w:w="736" w:type="pct"/>
+            <w:tcBorders>
+              <w:top w:val="nil"/>
+              <w:left w:val="nil"/>
+              <w:bottom w:val="single" w:sz="4" w:space="0" w:color="auto"/>
+              <w:right w:val="single" w:sz="4" w:space="0" w:color="auto"/>
+            </w:tcBorders>
+            <w:shd w:val="clear" w:color="auto" w:fill="auto"/>
+            <w:noWrap/>
+            <w:vAlign w:val="center"/>
+          </w:tcPr>
+          <w:p>
+            <w:pPr>
+              <w:spacing w:after="0" w:line="240" w:lineRule="auto"/>
+              <w:rPr>
+                <w:rFonts w:ascii="Calibri" w:eastAsia="Times New Roman" w:hAnsi="Calibri" w:cs="Times New Roman"/>
+                <w:color w:val="000000"/>
+                <w:sz w:val="22"/>
+              </w:rPr>
+            </w:pPr>
+            <w:r>
+              <w:rPr>
+                <w:rFonts w:ascii="Calibri" w:eastAsia="Times New Roman" w:hAnsi="Calibri" w:cs="Times New Roman"/>
+                <w:color w:val="000000"/>
+                <w:sz w:val="22"/>
+              </w:rPr>
+              <w:t>nvarchar</w:t>
+            </w:r>
+          </w:p>
+        </w:tc>
+        <w:tc>
+          <w:tcPr>
+            <w:tcW w:w="749" w:type="pct"/>
+            <w:tcBorders>
+              <w:top w:val="nil"/>
+              <w:left w:val="nil"/>
+              <w:bottom w:val="single" w:sz="4" w:space="0" w:color="auto"/>
+              <w:right w:val="single" w:sz="4" w:space="0" w:color="auto"/>
+            </w:tcBorders>
+            <w:shd w:val="clear" w:color="auto" w:fill="auto"/>
+            <w:noWrap/>
+            <w:vAlign w:val="center"/>
+          </w:tcPr>
+          <w:p>
+            <w:pPr>
+              <w:spacing w:after="0" w:line="240" w:lineRule="auto"/>
+              <w:rPr>
+                <w:rFonts w:ascii="Calibri" w:eastAsia="Times New Roman" w:hAnsi="Calibri" w:cs="Times New Roman"/>
+                <w:color w:val="000000"/>
+                <w:sz w:val="22"/>
+              </w:rPr>
+            </w:pPr>
+            <w:r>
+              <w:rPr>
+                <w:rFonts w:ascii="Calibri" w:eastAsia="Times New Roman" w:hAnsi="Calibri" w:cs="Times New Roman"/>
+                <w:color w:val="000000"/>
+                <w:sz w:val="22"/>
+              </w:rPr>
+              <w:t> </w:t>
+            </w:r>
+          </w:p>
+        </w:tc>
+        <w:tc>
+          <w:tcPr>
+            <w:tcW w:w="549" w:type="pct"/>
+            <w:tcBorders>
+              <w:top w:val="nil"/>
+              <w:left w:val="nil"/>
+              <w:bottom w:val="single" w:sz="4" w:space="0" w:color="auto"/>
+              <w:right w:val="single" w:sz="4" w:space="0" w:color="auto"/>
+            </w:tcBorders>
+            <w:shd w:val="clear" w:color="auto" w:fill="auto"/>
+            <w:noWrap/>
+            <w:vAlign w:val="center"/>
+          </w:tcPr>
+          <w:p>
+            <w:pPr>
+              <w:spacing w:after="0" w:line="240" w:lineRule="auto"/>
+              <w:rPr>
+                <w:rFonts w:ascii="Calibri" w:eastAsia="Times New Roman" w:hAnsi="Calibri" w:cs="Times New Roman"/>
+                <w:color w:val="000000"/>
+                <w:sz w:val="22"/>
+              </w:rPr>
+            </w:pPr>
+            <w:r>
+              <w:rPr>
+                <w:rFonts w:ascii="Calibri" w:eastAsia="Times New Roman" w:hAnsi="Calibri" w:cs="Times New Roman"/>
+                <w:color w:val="000000"/>
+                <w:sz w:val="22"/>
+              </w:rPr>
+              <w:t> </w:t>
+            </w:r>
+          </w:p>
+        </w:tc>
+      </w:tr>
+      <w:tr>
+        <w:trPr>
+          <w:trHeight w:val="300"/>
+        </w:trPr>
+        <w:tc>
+          <w:tcPr>
+            <w:tcW w:w="1223" w:type="pct"/>
+            <w:vMerge/>
+            <w:tcBorders>
+              <w:left w:val="single" w:sz="4" w:space="0" w:color="auto"/>
+              <w:right w:val="single" w:sz="4" w:space="0" w:color="auto"/>
+            </w:tcBorders>
+            <w:vAlign w:val="center"/>
+          </w:tcPr>
+          <w:p>
+            <w:pPr>
+              <w:spacing w:after="0" w:line="240" w:lineRule="auto"/>
+              <w:rPr>
+                <w:rFonts w:ascii="Calibri" w:eastAsia="Times New Roman" w:hAnsi="Calibri" w:cs="Times New Roman"/>
+                <w:b/>
+                <w:bCs/>
+                <w:color w:val="000000"/>
+                <w:sz w:val="22"/>
+              </w:rPr>
+            </w:pPr>
+          </w:p>
+        </w:tc>
+        <w:tc>
+          <w:tcPr>
+            <w:tcW w:w="1743" w:type="pct"/>
+            <w:tcBorders>
+              <w:top w:val="nil"/>
+              <w:left w:val="nil"/>
+              <w:bottom w:val="single" w:sz="4" w:space="0" w:color="auto"/>
+              <w:right w:val="single" w:sz="4" w:space="0" w:color="auto"/>
+            </w:tcBorders>
+            <w:shd w:val="clear" w:color="auto" w:fill="auto"/>
+            <w:noWrap/>
+            <w:vAlign w:val="center"/>
+          </w:tcPr>
+          <w:p>
+            <w:pPr>
+              <w:spacing w:after="0" w:line="240" w:lineRule="auto"/>
+              <w:rPr>
+                <w:rFonts w:ascii="Calibri" w:eastAsia="Times New Roman" w:hAnsi="Calibri" w:cs="Times New Roman"/>
+                <w:color w:val="000000"/>
+                <w:sz w:val="22"/>
+              </w:rPr>
+            </w:pPr>
+            <w:r>
+              <w:rPr>
+                <w:rFonts w:ascii="Calibri" w:eastAsia="Times New Roman" w:hAnsi="Calibri" w:cs="Times New Roman"/>
+                <w:color w:val="000000"/>
+                <w:sz w:val="22"/>
+              </w:rPr>
+              <w:t>Price</w:t>
+            </w:r>
+          </w:p>
+        </w:tc>
+        <w:tc>
+          <w:tcPr>
+            <w:tcW w:w="736" w:type="pct"/>
+            <w:tcBorders>
+              <w:top w:val="nil"/>
+              <w:left w:val="nil"/>
+              <w:bottom w:val="single" w:sz="4" w:space="0" w:color="auto"/>
+              <w:right w:val="single" w:sz="4" w:space="0" w:color="auto"/>
+            </w:tcBorders>
+            <w:shd w:val="clear" w:color="auto" w:fill="auto"/>
+            <w:noWrap/>
+            <w:vAlign w:val="center"/>
+          </w:tcPr>
+          <w:p>
+            <w:pPr>
+              <w:spacing w:after="0" w:line="240" w:lineRule="auto"/>
+              <w:rPr>
+                <w:rFonts w:ascii="Calibri" w:eastAsia="Times New Roman" w:hAnsi="Calibri" w:cs="Times New Roman"/>
+                <w:color w:val="000000"/>
+                <w:sz w:val="22"/>
+              </w:rPr>
+            </w:pPr>
+            <w:r>
+              <w:rPr>
+                <w:rFonts w:ascii="Calibri" w:eastAsia="Times New Roman" w:hAnsi="Calibri" w:cs="Times New Roman"/>
+                <w:color w:val="000000"/>
+                <w:sz w:val="22"/>
+              </w:rPr>
+              <w:t>decimal</w:t>
+            </w:r>
+          </w:p>
+        </w:tc>
+        <w:tc>
+          <w:tcPr>
+            <w:tcW w:w="749" w:type="pct"/>
+            <w:tcBorders>
+              <w:top w:val="nil"/>
+              <w:left w:val="nil"/>
+              <w:bottom w:val="single" w:sz="4" w:space="0" w:color="auto"/>
+              <w:right w:val="single" w:sz="4" w:space="0" w:color="auto"/>
+            </w:tcBorders>
+            <w:shd w:val="clear" w:color="auto" w:fill="auto"/>
+            <w:noWrap/>
+            <w:vAlign w:val="center"/>
+          </w:tcPr>
+          <w:p>
+            <w:pPr>
+              <w:spacing w:after="0" w:line="240" w:lineRule="auto"/>
+              <w:rPr>
+                <w:rFonts w:ascii="Calibri" w:eastAsia="Times New Roman" w:hAnsi="Calibri" w:cs="Times New Roman"/>
+                <w:color w:val="000000"/>
+                <w:sz w:val="22"/>
+              </w:rPr>
+            </w:pPr>
+            <w:r>
+              <w:rPr>
+                <w:rFonts w:ascii="Calibri" w:eastAsia="Times New Roman" w:hAnsi="Calibri" w:cs="Times New Roman"/>
+                <w:color w:val="000000"/>
+                <w:sz w:val="22"/>
+              </w:rPr>
+              <w:t> </w:t>
+            </w:r>
+          </w:p>
+        </w:tc>
+        <w:tc>
+          <w:tcPr>
+            <w:tcW w:w="549" w:type="pct"/>
+            <w:tcBorders>
+              <w:top w:val="nil"/>
+              <w:left w:val="nil"/>
+              <w:bottom w:val="single" w:sz="4" w:space="0" w:color="auto"/>
+              <w:right w:val="single" w:sz="4" w:space="0" w:color="auto"/>
+            </w:tcBorders>
+            <w:shd w:val="clear" w:color="auto" w:fill="auto"/>
+            <w:noWrap/>
+            <w:vAlign w:val="center"/>
+          </w:tcPr>
+          <w:p>
+            <w:pPr>
+              <w:spacing w:after="0" w:line="240" w:lineRule="auto"/>
+              <w:rPr>
+                <w:rFonts w:ascii="Calibri" w:eastAsia="Times New Roman" w:hAnsi="Calibri" w:cs="Times New Roman"/>
+                <w:color w:val="000000"/>
+                <w:sz w:val="22"/>
+              </w:rPr>
+            </w:pPr>
+            <w:r>
+              <w:rPr>
+                <w:rFonts w:ascii="Calibri" w:eastAsia="Times New Roman" w:hAnsi="Calibri" w:cs="Times New Roman"/>
+                <w:color w:val="000000"/>
+                <w:sz w:val="22"/>
+              </w:rPr>
+              <w:t> </w:t>
+            </w:r>
+          </w:p>
+        </w:tc>
+      </w:tr>
+      <w:tr>
+        <w:trPr>
+          <w:trHeight w:val="300"/>
+        </w:trPr>
+        <w:tc>
+          <w:tcPr>
+            <w:tcW w:w="1223" w:type="pct"/>
+            <w:vMerge/>
+            <w:tcBorders>
+              <w:left w:val="single" w:sz="4" w:space="0" w:color="auto"/>
+              <w:right w:val="single" w:sz="4" w:space="0" w:color="auto"/>
+            </w:tcBorders>
+            <w:vAlign w:val="center"/>
+          </w:tcPr>
+          <w:p>
+            <w:pPr>
+              <w:spacing w:after="0" w:line="240" w:lineRule="auto"/>
+              <w:rPr>
+                <w:rFonts w:ascii="Calibri" w:eastAsia="Times New Roman" w:hAnsi="Calibri" w:cs="Times New Roman"/>
+                <w:b/>
+                <w:bCs/>
+                <w:color w:val="000000"/>
+                <w:sz w:val="22"/>
+              </w:rPr>
+            </w:pPr>
+          </w:p>
+        </w:tc>
+        <w:tc>
+          <w:tcPr>
+            <w:tcW w:w="1743" w:type="pct"/>
+            <w:tcBorders>
+              <w:top w:val="nil"/>
+              <w:left w:val="nil"/>
+              <w:bottom w:val="single" w:sz="4" w:space="0" w:color="auto"/>
+              <w:right w:val="single" w:sz="4" w:space="0" w:color="auto"/>
+            </w:tcBorders>
+            <w:shd w:val="clear" w:color="auto" w:fill="auto"/>
+            <w:noWrap/>
+            <w:vAlign w:val="center"/>
+          </w:tcPr>
+          <w:p>
+            <w:pPr>
+              <w:spacing w:after="0" w:line="240" w:lineRule="auto"/>
+              <w:rPr>
+                <w:rFonts w:ascii="Calibri" w:eastAsia="Times New Roman" w:hAnsi="Calibri" w:cs="Times New Roman"/>
+                <w:color w:val="000000"/>
+                <w:sz w:val="22"/>
+              </w:rPr>
+            </w:pPr>
+            <w:r>
+              <w:rPr>
+                <w:rFonts w:ascii="Calibri" w:eastAsia="Times New Roman" w:hAnsi="Calibri" w:cs="Times New Roman"/>
+                <w:color w:val="000000"/>
+                <w:sz w:val="22"/>
+              </w:rPr>
+              <w:t>ProductNumber</w:t>
+            </w:r>
+          </w:p>
+        </w:tc>
+        <w:tc>
+          <w:tcPr>
+            <w:tcW w:w="736" w:type="pct"/>
+            <w:tcBorders>
+              <w:top w:val="nil"/>
+              <w:left w:val="nil"/>
+              <w:bottom w:val="single" w:sz="4" w:space="0" w:color="auto"/>
+              <w:right w:val="single" w:sz="4" w:space="0" w:color="auto"/>
+            </w:tcBorders>
+            <w:shd w:val="clear" w:color="auto" w:fill="auto"/>
+            <w:noWrap/>
+            <w:vAlign w:val="center"/>
+          </w:tcPr>
+          <w:p>
+            <w:pPr>
+              <w:spacing w:after="0" w:line="240" w:lineRule="auto"/>
+              <w:rPr>
+                <w:rFonts w:ascii="Calibri" w:eastAsia="Times New Roman" w:hAnsi="Calibri" w:cs="Times New Roman"/>
+                <w:color w:val="000000"/>
+                <w:sz w:val="22"/>
+              </w:rPr>
+            </w:pPr>
+            <w:r>
+              <w:rPr>
+                <w:rFonts w:ascii="Calibri" w:eastAsia="Times New Roman" w:hAnsi="Calibri" w:cs="Times New Roman"/>
+                <w:color w:val="000000"/>
+                <w:sz w:val="22"/>
+              </w:rPr>
+              <w:t>int</w:t>
+            </w:r>
+          </w:p>
+        </w:tc>
+        <w:tc>
+          <w:tcPr>
+            <w:tcW w:w="749" w:type="pct"/>
+            <w:tcBorders>
+              <w:top w:val="nil"/>
+              <w:left w:val="nil"/>
+              <w:bottom w:val="single" w:sz="4" w:space="0" w:color="auto"/>
+              <w:right w:val="single" w:sz="4" w:space="0" w:color="auto"/>
+            </w:tcBorders>
+            <w:shd w:val="clear" w:color="auto" w:fill="auto"/>
+            <w:noWrap/>
+            <w:vAlign w:val="center"/>
+          </w:tcPr>
+          <w:p>
+            <w:pPr>
+              <w:spacing w:after="0" w:line="240" w:lineRule="auto"/>
+              <w:rPr>
+                <w:rFonts w:ascii="Calibri" w:eastAsia="Times New Roman" w:hAnsi="Calibri" w:cs="Times New Roman"/>
+                <w:color w:val="000000"/>
+                <w:sz w:val="22"/>
+              </w:rPr>
+            </w:pPr>
+            <w:r>
+              <w:rPr>
+                <w:rFonts w:ascii="Calibri" w:eastAsia="Times New Roman" w:hAnsi="Calibri" w:cs="Times New Roman"/>
+                <w:color w:val="000000"/>
+                <w:sz w:val="22"/>
+              </w:rPr>
+              <w:t> </w:t>
+            </w:r>
+          </w:p>
+        </w:tc>
+        <w:tc>
+          <w:tcPr>
+            <w:tcW w:w="549" w:type="pct"/>
+            <w:tcBorders>
+              <w:top w:val="nil"/>
+              <w:left w:val="nil"/>
+              <w:bottom w:val="single" w:sz="4" w:space="0" w:color="auto"/>
+              <w:right w:val="single" w:sz="4" w:space="0" w:color="auto"/>
+            </w:tcBorders>
+            <w:shd w:val="clear" w:color="auto" w:fill="auto"/>
+            <w:noWrap/>
+            <w:vAlign w:val="center"/>
+          </w:tcPr>
+          <w:p>
+            <w:pPr>
+              <w:spacing w:after="0" w:line="240" w:lineRule="auto"/>
+              <w:rPr>
+                <w:rFonts w:ascii="Calibri" w:eastAsia="Times New Roman" w:hAnsi="Calibri" w:cs="Times New Roman"/>
+                <w:color w:val="000000"/>
+                <w:sz w:val="22"/>
+              </w:rPr>
+            </w:pPr>
+            <w:r>
+              <w:rPr>
+                <w:rFonts w:ascii="Calibri" w:eastAsia="Times New Roman" w:hAnsi="Calibri" w:cs="Times New Roman"/>
+                <w:color w:val="000000"/>
+                <w:sz w:val="22"/>
+              </w:rPr>
+              <w:t> </w:t>
+            </w:r>
+          </w:p>
+        </w:tc>
+      </w:tr>
+      <w:tr>
+        <w:trPr>
+          <w:trHeight w:val="300"/>
+        </w:trPr>
+        <w:tc>
+          <w:tcPr>
+            <w:tcW w:w="1223" w:type="pct"/>
+            <w:vMerge/>
+            <w:tcBorders>
+              <w:left w:val="single" w:sz="4" w:space="0" w:color="auto"/>
+              <w:right w:val="single" w:sz="4" w:space="0" w:color="auto"/>
+            </w:tcBorders>
+            <w:vAlign w:val="center"/>
+          </w:tcPr>
+          <w:p>
+            <w:pPr>
+              <w:spacing w:after="0" w:line="240" w:lineRule="auto"/>
+              <w:rPr>
+                <w:rFonts w:ascii="Calibri" w:eastAsia="Times New Roman" w:hAnsi="Calibri" w:cs="Times New Roman"/>
+                <w:b/>
+                <w:bCs/>
+                <w:color w:val="000000"/>
+                <w:sz w:val="22"/>
+              </w:rPr>
+            </w:pPr>
+          </w:p>
+        </w:tc>
+        <w:tc>
+          <w:tcPr>
+            <w:tcW w:w="1743" w:type="pct"/>
+            <w:tcBorders>
+              <w:top w:val="nil"/>
+              <w:left w:val="nil"/>
+              <w:bottom w:val="single" w:sz="4" w:space="0" w:color="auto"/>
+              <w:right w:val="single" w:sz="4" w:space="0" w:color="auto"/>
+            </w:tcBorders>
+            <w:shd w:val="clear" w:color="auto" w:fill="auto"/>
+            <w:noWrap/>
+            <w:vAlign w:val="center"/>
+          </w:tcPr>
+          <w:p>
+            <w:pPr>
+              <w:spacing w:after="0" w:line="240" w:lineRule="auto"/>
+              <w:rPr>
+                <w:rFonts w:ascii="Calibri" w:eastAsia="Times New Roman" w:hAnsi="Calibri" w:cs="Times New Roman"/>
+                <w:color w:val="000000"/>
+                <w:sz w:val="22"/>
+              </w:rPr>
+            </w:pPr>
+            <w:r>
+              <w:rPr>
+                <w:rFonts w:ascii="Calibri" w:eastAsia="Times New Roman" w:hAnsi="Calibri" w:cs="Times New Roman"/>
+                <w:color w:val="000000"/>
+                <w:sz w:val="22"/>
+              </w:rPr>
+              <w:t>Amount</w:t>
+            </w:r>
+          </w:p>
+        </w:tc>
+        <w:tc>
+          <w:tcPr>
+            <w:tcW w:w="736" w:type="pct"/>
+            <w:tcBorders>
+              <w:top w:val="nil"/>
+              <w:left w:val="nil"/>
+              <w:bottom w:val="single" w:sz="4" w:space="0" w:color="auto"/>
+              <w:right w:val="single" w:sz="4" w:space="0" w:color="auto"/>
+            </w:tcBorders>
+            <w:shd w:val="clear" w:color="auto" w:fill="auto"/>
+            <w:noWrap/>
+            <w:vAlign w:val="center"/>
+          </w:tcPr>
+          <w:p>
+            <w:pPr>
+              <w:spacing w:after="0" w:line="240" w:lineRule="auto"/>
+              <w:rPr>
+                <w:rFonts w:ascii="Calibri" w:eastAsia="Times New Roman" w:hAnsi="Calibri" w:cs="Times New Roman"/>
+                <w:color w:val="000000"/>
+                <w:sz w:val="22"/>
+              </w:rPr>
+            </w:pPr>
+            <w:r>
+              <w:rPr>
+                <w:rFonts w:ascii="Calibri" w:eastAsia="Times New Roman" w:hAnsi="Calibri" w:cs="Times New Roman"/>
+                <w:color w:val="000000"/>
+                <w:sz w:val="22"/>
+              </w:rPr>
+              <w:t>decimal</w:t>
+            </w:r>
+          </w:p>
+        </w:tc>
+        <w:tc>
+          <w:tcPr>
+            <w:tcW w:w="749" w:type="pct"/>
+            <w:tcBorders>
+              <w:top w:val="nil"/>
+              <w:left w:val="nil"/>
+              <w:bottom w:val="single" w:sz="4" w:space="0" w:color="auto"/>
+              <w:right w:val="single" w:sz="4" w:space="0" w:color="auto"/>
+            </w:tcBorders>
+            <w:shd w:val="clear" w:color="auto" w:fill="auto"/>
+            <w:noWrap/>
+            <w:vAlign w:val="center"/>
+          </w:tcPr>
+          <w:p>
+            <w:pPr>
+              <w:spacing w:after="0" w:line="240" w:lineRule="auto"/>
+              <w:rPr>
+                <w:rFonts w:ascii="Calibri" w:eastAsia="Times New Roman" w:hAnsi="Calibri" w:cs="Times New Roman"/>
+                <w:color w:val="000000"/>
+                <w:sz w:val="22"/>
+              </w:rPr>
+            </w:pPr>
+            <w:r>
+              <w:rPr>
+                <w:rFonts w:ascii="Calibri" w:eastAsia="Times New Roman" w:hAnsi="Calibri" w:cs="Times New Roman"/>
+                <w:color w:val="000000"/>
+                <w:sz w:val="22"/>
+              </w:rPr>
+              <w:t> </w:t>
+            </w:r>
+          </w:p>
+        </w:tc>
+        <w:tc>
+          <w:tcPr>
+            <w:tcW w:w="549" w:type="pct"/>
+            <w:tcBorders>
+              <w:top w:val="nil"/>
+              <w:left w:val="nil"/>
+              <w:bottom w:val="single" w:sz="4" w:space="0" w:color="auto"/>
+              <w:right w:val="single" w:sz="4" w:space="0" w:color="auto"/>
+            </w:tcBorders>
+            <w:shd w:val="clear" w:color="auto" w:fill="auto"/>
+            <w:noWrap/>
+            <w:vAlign w:val="center"/>
+          </w:tcPr>
+          <w:p>
+            <w:pPr>
+              <w:spacing w:after="0" w:line="240" w:lineRule="auto"/>
+              <w:rPr>
+                <w:rFonts w:ascii="Calibri" w:eastAsia="Times New Roman" w:hAnsi="Calibri" w:cs="Times New Roman"/>
+                <w:color w:val="000000"/>
+                <w:sz w:val="22"/>
+              </w:rPr>
+            </w:pPr>
+            <w:r>
+              <w:rPr>
+                <w:rFonts w:ascii="Calibri" w:eastAsia="Times New Roman" w:hAnsi="Calibri" w:cs="Times New Roman"/>
+                <w:color w:val="000000"/>
+                <w:sz w:val="22"/>
+              </w:rPr>
+              <w:t> </w:t>
+            </w:r>
+          </w:p>
+        </w:tc>
+      </w:tr>
+      <w:tr>
+        <w:trPr>
+          <w:trHeight w:val="300"/>
+        </w:trPr>
+        <w:tc>
+          <w:tcPr>
+            <w:tcW w:w="1223" w:type="pct"/>
+            <w:vMerge/>
+            <w:tcBorders>
+              <w:left w:val="single" w:sz="4" w:space="0" w:color="auto"/>
+              <w:right w:val="single" w:sz="4" w:space="0" w:color="auto"/>
+            </w:tcBorders>
+            <w:vAlign w:val="center"/>
+          </w:tcPr>
+          <w:p>
+            <w:pPr>
+              <w:spacing w:after="0" w:line="240" w:lineRule="auto"/>
+              <w:rPr>
+                <w:rFonts w:ascii="Calibri" w:eastAsia="Times New Roman" w:hAnsi="Calibri" w:cs="Times New Roman"/>
+                <w:b/>
+                <w:bCs/>
+                <w:color w:val="000000"/>
+                <w:sz w:val="22"/>
+              </w:rPr>
+            </w:pPr>
+          </w:p>
+        </w:tc>
+        <w:tc>
+          <w:tcPr>
+            <w:tcW w:w="1743" w:type="pct"/>
+            <w:tcBorders>
+              <w:top w:val="nil"/>
+              <w:left w:val="nil"/>
+              <w:bottom w:val="single" w:sz="4" w:space="0" w:color="auto"/>
+              <w:right w:val="single" w:sz="4" w:space="0" w:color="auto"/>
+            </w:tcBorders>
+            <w:shd w:val="clear" w:color="auto" w:fill="auto"/>
+            <w:noWrap/>
+            <w:vAlign w:val="center"/>
+          </w:tcPr>
+          <w:p>
+            <w:pPr>
+              <w:spacing w:after="0" w:line="240" w:lineRule="auto"/>
+              <w:rPr>
+                <w:rFonts w:ascii="Calibri" w:eastAsia="Times New Roman" w:hAnsi="Calibri" w:cs="Times New Roman"/>
+                <w:color w:val="000000"/>
+                <w:sz w:val="22"/>
+              </w:rPr>
+            </w:pPr>
+            <w:r>
+              <w:rPr>
+                <w:rFonts w:ascii="Calibri" w:eastAsia="Times New Roman" w:hAnsi="Calibri" w:cs="Times New Roman"/>
+                <w:color w:val="000000"/>
+                <w:sz w:val="22"/>
+              </w:rPr>
+              <w:t>TransactionType</w:t>
+            </w:r>
+            <w:bookmarkStart w:id="121" w:name="_GoBack"/>
+            <w:bookmarkEnd w:id="121"/>
+          </w:p>
+        </w:tc>
+        <w:tc>
+          <w:tcPr>
+            <w:tcW w:w="736" w:type="pct"/>
+            <w:tcBorders>
+              <w:top w:val="nil"/>
+              <w:left w:val="nil"/>
+              <w:bottom w:val="single" w:sz="4" w:space="0" w:color="auto"/>
+              <w:right w:val="single" w:sz="4" w:space="0" w:color="auto"/>
+            </w:tcBorders>
+            <w:shd w:val="clear" w:color="auto" w:fill="auto"/>
+            <w:noWrap/>
+            <w:vAlign w:val="center"/>
+          </w:tcPr>
+          <w:p>
+            <w:pPr>
+              <w:spacing w:after="0" w:line="240" w:lineRule="auto"/>
+              <w:rPr>
+                <w:rFonts w:ascii="Calibri" w:eastAsia="Times New Roman" w:hAnsi="Calibri" w:cs="Times New Roman"/>
+                <w:color w:val="000000"/>
+                <w:sz w:val="22"/>
+              </w:rPr>
+            </w:pPr>
+            <w:r>
+              <w:rPr>
+                <w:rFonts w:ascii="Calibri" w:eastAsia="Times New Roman" w:hAnsi="Calibri" w:cs="Times New Roman"/>
+                <w:color w:val="000000"/>
+                <w:sz w:val="22"/>
+              </w:rPr>
+              <w:t>varchar</w:t>
+            </w:r>
+          </w:p>
+        </w:tc>
+        <w:tc>
+          <w:tcPr>
+            <w:tcW w:w="749" w:type="pct"/>
+            <w:tcBorders>
+              <w:top w:val="nil"/>
+              <w:left w:val="nil"/>
+              <w:bottom w:val="single" w:sz="4" w:space="0" w:color="auto"/>
+              <w:right w:val="single" w:sz="4" w:space="0" w:color="auto"/>
+            </w:tcBorders>
+            <w:shd w:val="clear" w:color="auto" w:fill="auto"/>
+            <w:noWrap/>
+            <w:vAlign w:val="center"/>
+          </w:tcPr>
+          <w:p>
+            <w:pPr>
+              <w:spacing w:after="0" w:line="240" w:lineRule="auto"/>
+              <w:rPr>
+                <w:rFonts w:ascii="Calibri" w:eastAsia="Times New Roman" w:hAnsi="Calibri" w:cs="Times New Roman"/>
+                <w:color w:val="000000"/>
+                <w:sz w:val="22"/>
+              </w:rPr>
+            </w:pPr>
+            <w:r>
+              <w:rPr>
+                <w:rFonts w:ascii="Calibri" w:eastAsia="Times New Roman" w:hAnsi="Calibri" w:cs="Times New Roman"/>
+                <w:color w:val="000000"/>
+                <w:sz w:val="22"/>
+              </w:rPr>
+              <w:t> </w:t>
+            </w:r>
+          </w:p>
+        </w:tc>
+        <w:tc>
+          <w:tcPr>
+            <w:tcW w:w="549" w:type="pct"/>
+            <w:tcBorders>
+              <w:top w:val="nil"/>
+              <w:left w:val="nil"/>
+              <w:bottom w:val="single" w:sz="4" w:space="0" w:color="auto"/>
+              <w:right w:val="single" w:sz="4" w:space="0" w:color="auto"/>
+            </w:tcBorders>
+            <w:shd w:val="clear" w:color="auto" w:fill="auto"/>
+            <w:noWrap/>
+            <w:vAlign w:val="center"/>
+          </w:tcPr>
+          <w:p>
+            <w:pPr>
+              <w:spacing w:after="0" w:line="240" w:lineRule="auto"/>
+              <w:rPr>
+                <w:rFonts w:ascii="Calibri" w:eastAsia="Times New Roman" w:hAnsi="Calibri" w:cs="Times New Roman"/>
+                <w:color w:val="000000"/>
+                <w:sz w:val="22"/>
+              </w:rPr>
+            </w:pPr>
+            <w:r>
+              <w:rPr>
+                <w:rFonts w:ascii="Calibri" w:eastAsia="Times New Roman" w:hAnsi="Calibri" w:cs="Times New Roman"/>
+                <w:color w:val="000000"/>
+                <w:sz w:val="22"/>
+              </w:rPr>
+              <w:t> </w:t>
+            </w:r>
+          </w:p>
+        </w:tc>
+      </w:tr>
+      <w:tr>
+        <w:trPr>
+          <w:trHeight w:val="300"/>
+        </w:trPr>
+        <w:tc>
+          <w:tcPr>
+            <w:tcW w:w="1223" w:type="pct"/>
+            <w:vMerge/>
+            <w:tcBorders>
+              <w:left w:val="single" w:sz="4" w:space="0" w:color="auto"/>
+              <w:right w:val="single" w:sz="4" w:space="0" w:color="auto"/>
+            </w:tcBorders>
+            <w:vAlign w:val="center"/>
+          </w:tcPr>
+          <w:p>
+            <w:pPr>
+              <w:spacing w:after="0" w:line="240" w:lineRule="auto"/>
+              <w:rPr>
+                <w:rFonts w:ascii="Calibri" w:eastAsia="Times New Roman" w:hAnsi="Calibri" w:cs="Times New Roman"/>
+                <w:b/>
+                <w:bCs/>
+                <w:color w:val="000000"/>
+                <w:sz w:val="22"/>
+              </w:rPr>
+            </w:pPr>
+          </w:p>
+        </w:tc>
+        <w:tc>
+          <w:tcPr>
+            <w:tcW w:w="1743" w:type="pct"/>
+            <w:tcBorders>
+              <w:top w:val="nil"/>
+              <w:left w:val="nil"/>
+              <w:bottom w:val="single" w:sz="4" w:space="0" w:color="auto"/>
+              <w:right w:val="single" w:sz="4" w:space="0" w:color="auto"/>
+            </w:tcBorders>
+            <w:shd w:val="clear" w:color="auto" w:fill="auto"/>
+            <w:noWrap/>
+            <w:vAlign w:val="center"/>
+          </w:tcPr>
+          <w:p>
+            <w:pPr>
+              <w:spacing w:after="0" w:line="240" w:lineRule="auto"/>
+              <w:rPr>
+                <w:rFonts w:ascii="Calibri" w:eastAsia="Times New Roman" w:hAnsi="Calibri" w:cs="Times New Roman"/>
+                <w:color w:val="000000"/>
+                <w:sz w:val="22"/>
+              </w:rPr>
+            </w:pPr>
+            <w:r>
+              <w:rPr>
+                <w:rFonts w:ascii="Calibri" w:eastAsia="Times New Roman" w:hAnsi="Calibri" w:cs="Times New Roman"/>
+                <w:color w:val="000000"/>
+                <w:sz w:val="22"/>
+              </w:rPr>
+              <w:t>CreditCardID</w:t>
+            </w:r>
+          </w:p>
+        </w:tc>
+        <w:tc>
+          <w:tcPr>
+            <w:tcW w:w="736" w:type="pct"/>
+            <w:tcBorders>
+              <w:top w:val="nil"/>
+              <w:left w:val="nil"/>
+              <w:bottom w:val="single" w:sz="4" w:space="0" w:color="auto"/>
+              <w:right w:val="single" w:sz="4" w:space="0" w:color="auto"/>
+            </w:tcBorders>
+            <w:shd w:val="clear" w:color="auto" w:fill="auto"/>
+            <w:noWrap/>
+            <w:vAlign w:val="center"/>
+          </w:tcPr>
+          <w:p>
+            <w:pPr>
+              <w:spacing w:after="0" w:line="240" w:lineRule="auto"/>
+              <w:rPr>
+                <w:rFonts w:ascii="Calibri" w:eastAsia="Times New Roman" w:hAnsi="Calibri" w:cs="Times New Roman"/>
+                <w:color w:val="000000"/>
+                <w:sz w:val="22"/>
+              </w:rPr>
+            </w:pPr>
+            <w:r>
+              <w:rPr>
+                <w:rFonts w:ascii="Calibri" w:eastAsia="Times New Roman" w:hAnsi="Calibri" w:cs="Times New Roman"/>
+                <w:color w:val="000000"/>
+                <w:sz w:val="22"/>
+              </w:rPr>
+              <w:t>varchar</w:t>
+            </w:r>
+          </w:p>
+        </w:tc>
+        <w:tc>
+          <w:tcPr>
+            <w:tcW w:w="749" w:type="pct"/>
+            <w:tcBorders>
+              <w:top w:val="nil"/>
+              <w:left w:val="nil"/>
+              <w:bottom w:val="single" w:sz="4" w:space="0" w:color="auto"/>
+              <w:right w:val="single" w:sz="4" w:space="0" w:color="auto"/>
+            </w:tcBorders>
+            <w:shd w:val="clear" w:color="auto" w:fill="auto"/>
+            <w:noWrap/>
+            <w:vAlign w:val="center"/>
+          </w:tcPr>
+          <w:p>
+            <w:pPr>
+              <w:spacing w:after="0" w:line="240" w:lineRule="auto"/>
+              <w:rPr>
+                <w:rFonts w:ascii="Calibri" w:eastAsia="Times New Roman" w:hAnsi="Calibri" w:cs="Times New Roman"/>
+                <w:color w:val="000000"/>
+                <w:sz w:val="22"/>
+              </w:rPr>
+            </w:pPr>
+          </w:p>
+        </w:tc>
+        <w:tc>
+          <w:tcPr>
+            <w:tcW w:w="549" w:type="pct"/>
+            <w:tcBorders>
+              <w:top w:val="nil"/>
+              <w:left w:val="nil"/>
+              <w:bottom w:val="single" w:sz="4" w:space="0" w:color="auto"/>
+              <w:right w:val="single" w:sz="4" w:space="0" w:color="auto"/>
+            </w:tcBorders>
+            <w:shd w:val="clear" w:color="auto" w:fill="auto"/>
+            <w:noWrap/>
+            <w:vAlign w:val="center"/>
+          </w:tcPr>
+          <w:p>
+            <w:pPr>
+              <w:spacing w:after="0" w:line="240" w:lineRule="auto"/>
+              <w:rPr>
+                <w:rFonts w:ascii="Calibri" w:eastAsia="Times New Roman" w:hAnsi="Calibri" w:cs="Times New Roman"/>
+                <w:color w:val="000000"/>
+                <w:sz w:val="22"/>
+              </w:rPr>
+            </w:pPr>
+            <w:r>
+              <w:rPr>
+                <w:rFonts w:ascii="Calibri" w:eastAsia="Times New Roman" w:hAnsi="Calibri" w:cs="Times New Roman"/>
+                <w:color w:val="000000"/>
+                <w:sz w:val="22"/>
+              </w:rPr>
+              <w:t> </w:t>
+            </w:r>
+          </w:p>
+        </w:tc>
+      </w:tr>
+      <w:tr>
+        <w:trPr>
+          <w:trHeight w:val="300"/>
+        </w:trPr>
+        <w:tc>
+          <w:tcPr>
+            <w:tcW w:w="1223" w:type="pct"/>
+            <w:vMerge/>
+            <w:tcBorders>
+              <w:left w:val="single" w:sz="4" w:space="0" w:color="auto"/>
+              <w:right w:val="single" w:sz="4" w:space="0" w:color="auto"/>
+            </w:tcBorders>
+            <w:vAlign w:val="center"/>
+          </w:tcPr>
+          <w:p>
+            <w:pPr>
+              <w:spacing w:after="0" w:line="240" w:lineRule="auto"/>
+              <w:rPr>
+                <w:rFonts w:ascii="Calibri" w:eastAsia="Times New Roman" w:hAnsi="Calibri" w:cs="Times New Roman"/>
+                <w:b/>
+                <w:bCs/>
+                <w:color w:val="000000"/>
+                <w:sz w:val="22"/>
+              </w:rPr>
+            </w:pPr>
+          </w:p>
+        </w:tc>
+        <w:tc>
+          <w:tcPr>
+            <w:tcW w:w="1743" w:type="pct"/>
+            <w:tcBorders>
+              <w:top w:val="nil"/>
+              <w:left w:val="nil"/>
+              <w:bottom w:val="single" w:sz="4" w:space="0" w:color="auto"/>
+              <w:right w:val="single" w:sz="4" w:space="0" w:color="auto"/>
+            </w:tcBorders>
+            <w:shd w:val="clear" w:color="auto" w:fill="auto"/>
+            <w:noWrap/>
+            <w:vAlign w:val="center"/>
+          </w:tcPr>
+          <w:p>
+            <w:pPr>
+              <w:spacing w:after="0" w:line="240" w:lineRule="auto"/>
+              <w:rPr>
+                <w:rFonts w:ascii="Calibri" w:eastAsia="Times New Roman" w:hAnsi="Calibri" w:cs="Times New Roman"/>
+                <w:color w:val="000000"/>
+                <w:sz w:val="22"/>
+              </w:rPr>
+            </w:pPr>
+            <w:r>
+              <w:rPr>
+                <w:rFonts w:ascii="Calibri" w:eastAsia="Times New Roman" w:hAnsi="Calibri" w:cs="Times New Roman"/>
+                <w:color w:val="000000"/>
+                <w:sz w:val="22"/>
+              </w:rPr>
+              <w:t>CreditCardType</w:t>
+            </w:r>
+          </w:p>
+        </w:tc>
+        <w:tc>
+          <w:tcPr>
+            <w:tcW w:w="736" w:type="pct"/>
+            <w:tcBorders>
+              <w:top w:val="nil"/>
+              <w:left w:val="nil"/>
+              <w:bottom w:val="single" w:sz="4" w:space="0" w:color="auto"/>
+              <w:right w:val="single" w:sz="4" w:space="0" w:color="auto"/>
+            </w:tcBorders>
+            <w:shd w:val="clear" w:color="auto" w:fill="auto"/>
+            <w:noWrap/>
+            <w:vAlign w:val="center"/>
+          </w:tcPr>
+          <w:p>
+            <w:pPr>
+              <w:spacing w:after="0" w:line="240" w:lineRule="auto"/>
+              <w:rPr>
+                <w:rFonts w:ascii="Calibri" w:eastAsia="Times New Roman" w:hAnsi="Calibri" w:cs="Times New Roman"/>
+                <w:color w:val="000000"/>
+                <w:sz w:val="22"/>
+              </w:rPr>
+            </w:pPr>
+            <w:r>
+              <w:rPr>
+                <w:rFonts w:ascii="Calibri" w:eastAsia="Times New Roman" w:hAnsi="Calibri" w:cs="Times New Roman"/>
+                <w:color w:val="000000"/>
+                <w:sz w:val="22"/>
+              </w:rPr>
+              <w:t>varchar</w:t>
+            </w:r>
+          </w:p>
+        </w:tc>
+        <w:tc>
+          <w:tcPr>
+            <w:tcW w:w="749" w:type="pct"/>
+            <w:tcBorders>
+              <w:top w:val="nil"/>
+              <w:left w:val="nil"/>
+              <w:bottom w:val="single" w:sz="4" w:space="0" w:color="auto"/>
+              <w:right w:val="single" w:sz="4" w:space="0" w:color="auto"/>
+            </w:tcBorders>
+            <w:shd w:val="clear" w:color="auto" w:fill="auto"/>
+            <w:noWrap/>
+            <w:vAlign w:val="center"/>
+          </w:tcPr>
+          <w:p>
+            <w:pPr>
+              <w:spacing w:after="0" w:line="240" w:lineRule="auto"/>
+              <w:rPr>
+                <w:rFonts w:ascii="Calibri" w:eastAsia="Times New Roman" w:hAnsi="Calibri" w:cs="Times New Roman"/>
+                <w:color w:val="000000"/>
+                <w:sz w:val="22"/>
+              </w:rPr>
+            </w:pPr>
+            <w:r>
+              <w:rPr>
+                <w:rFonts w:ascii="Calibri" w:eastAsia="Times New Roman" w:hAnsi="Calibri" w:cs="Times New Roman"/>
+                <w:color w:val="000000"/>
+                <w:sz w:val="22"/>
+              </w:rPr>
+              <w:t> </w:t>
+            </w:r>
+          </w:p>
+        </w:tc>
+        <w:tc>
+          <w:tcPr>
+            <w:tcW w:w="549" w:type="pct"/>
+            <w:tcBorders>
+              <w:top w:val="nil"/>
+              <w:left w:val="nil"/>
+              <w:bottom w:val="single" w:sz="4" w:space="0" w:color="auto"/>
+              <w:right w:val="single" w:sz="4" w:space="0" w:color="auto"/>
+            </w:tcBorders>
+            <w:shd w:val="clear" w:color="auto" w:fill="auto"/>
+            <w:noWrap/>
+            <w:vAlign w:val="center"/>
+          </w:tcPr>
+          <w:p>
+            <w:pPr>
+              <w:spacing w:after="0" w:line="240" w:lineRule="auto"/>
+              <w:rPr>
+                <w:rFonts w:ascii="Calibri" w:eastAsia="Times New Roman" w:hAnsi="Calibri" w:cs="Times New Roman"/>
+                <w:color w:val="000000"/>
+                <w:sz w:val="22"/>
+              </w:rPr>
+            </w:pPr>
+            <w:r>
+              <w:rPr>
+                <w:rFonts w:ascii="Calibri" w:eastAsia="Times New Roman" w:hAnsi="Calibri" w:cs="Times New Roman"/>
+                <w:color w:val="000000"/>
+                <w:sz w:val="22"/>
+              </w:rPr>
+              <w:t> </w:t>
+            </w:r>
+          </w:p>
+        </w:tc>
+      </w:tr>
+      <w:tr>
+        <w:trPr>
+          <w:trHeight w:val="300"/>
+        </w:trPr>
+        <w:tc>
+          <w:tcPr>
+            <w:tcW w:w="1223" w:type="pct"/>
+            <w:vMerge/>
+            <w:tcBorders>
+              <w:left w:val="single" w:sz="4" w:space="0" w:color="auto"/>
+              <w:right w:val="single" w:sz="4" w:space="0" w:color="auto"/>
+            </w:tcBorders>
+            <w:vAlign w:val="center"/>
+          </w:tcPr>
+          <w:p>
+            <w:pPr>
+              <w:spacing w:after="0" w:line="240" w:lineRule="auto"/>
+              <w:rPr>
+                <w:rFonts w:ascii="Calibri" w:eastAsia="Times New Roman" w:hAnsi="Calibri" w:cs="Times New Roman"/>
+                <w:b/>
+                <w:bCs/>
+                <w:color w:val="000000"/>
+                <w:sz w:val="22"/>
+              </w:rPr>
+            </w:pPr>
+          </w:p>
+        </w:tc>
+        <w:tc>
+          <w:tcPr>
+            <w:tcW w:w="1743" w:type="pct"/>
+            <w:tcBorders>
+              <w:top w:val="nil"/>
+              <w:left w:val="nil"/>
+              <w:bottom w:val="single" w:sz="4" w:space="0" w:color="auto"/>
+              <w:right w:val="single" w:sz="4" w:space="0" w:color="auto"/>
+            </w:tcBorders>
+            <w:shd w:val="clear" w:color="auto" w:fill="auto"/>
+            <w:noWrap/>
+            <w:vAlign w:val="center"/>
+          </w:tcPr>
+          <w:p>
+            <w:pPr>
+              <w:spacing w:after="0" w:line="240" w:lineRule="auto"/>
+              <w:rPr>
+                <w:rFonts w:ascii="Calibri" w:eastAsia="Times New Roman" w:hAnsi="Calibri" w:cs="Times New Roman"/>
+                <w:color w:val="000000"/>
+                <w:sz w:val="22"/>
+              </w:rPr>
+            </w:pPr>
+            <w:r>
+              <w:rPr>
+                <w:rFonts w:ascii="Calibri" w:eastAsia="Times New Roman" w:hAnsi="Calibri" w:cs="Times New Roman"/>
+                <w:color w:val="000000"/>
+                <w:sz w:val="22"/>
+              </w:rPr>
+              <w:t>MerchantID</w:t>
+            </w:r>
+          </w:p>
+        </w:tc>
+        <w:tc>
+          <w:tcPr>
+            <w:tcW w:w="736" w:type="pct"/>
+            <w:tcBorders>
+              <w:top w:val="nil"/>
+              <w:left w:val="nil"/>
+              <w:bottom w:val="single" w:sz="4" w:space="0" w:color="auto"/>
+              <w:right w:val="single" w:sz="4" w:space="0" w:color="auto"/>
+            </w:tcBorders>
+            <w:shd w:val="clear" w:color="auto" w:fill="auto"/>
+            <w:noWrap/>
+            <w:vAlign w:val="center"/>
+          </w:tcPr>
+          <w:p>
+            <w:pPr>
+              <w:spacing w:after="0" w:line="240" w:lineRule="auto"/>
+              <w:rPr>
+                <w:rFonts w:ascii="Calibri" w:eastAsia="Times New Roman" w:hAnsi="Calibri" w:cs="Times New Roman"/>
+                <w:color w:val="000000"/>
+                <w:sz w:val="22"/>
+              </w:rPr>
+            </w:pPr>
+            <w:r>
+              <w:rPr>
+                <w:rFonts w:ascii="Calibri" w:eastAsia="Times New Roman" w:hAnsi="Calibri" w:cs="Times New Roman"/>
+                <w:color w:val="000000"/>
+                <w:sz w:val="22"/>
+              </w:rPr>
+              <w:t>varchar</w:t>
+            </w:r>
+          </w:p>
+        </w:tc>
+        <w:tc>
+          <w:tcPr>
+            <w:tcW w:w="749" w:type="pct"/>
+            <w:tcBorders>
+              <w:top w:val="nil"/>
+              <w:left w:val="nil"/>
+              <w:bottom w:val="single" w:sz="4" w:space="0" w:color="auto"/>
+              <w:right w:val="single" w:sz="4" w:space="0" w:color="auto"/>
+            </w:tcBorders>
+            <w:shd w:val="clear" w:color="auto" w:fill="auto"/>
+            <w:noWrap/>
+            <w:vAlign w:val="center"/>
+          </w:tcPr>
+          <w:p>
+            <w:pPr>
+              <w:spacing w:after="0" w:line="240" w:lineRule="auto"/>
+              <w:rPr>
+                <w:rFonts w:ascii="Calibri" w:eastAsia="Times New Roman" w:hAnsi="Calibri" w:cs="Times New Roman"/>
+                <w:color w:val="000000"/>
+                <w:sz w:val="22"/>
+              </w:rPr>
+            </w:pPr>
+          </w:p>
+        </w:tc>
+        <w:tc>
+          <w:tcPr>
+            <w:tcW w:w="549" w:type="pct"/>
+            <w:tcBorders>
+              <w:top w:val="nil"/>
+              <w:left w:val="nil"/>
+              <w:bottom w:val="single" w:sz="4" w:space="0" w:color="auto"/>
+              <w:right w:val="single" w:sz="4" w:space="0" w:color="auto"/>
+            </w:tcBorders>
+            <w:shd w:val="clear" w:color="auto" w:fill="auto"/>
+            <w:noWrap/>
+            <w:vAlign w:val="center"/>
+          </w:tcPr>
+          <w:p>
+            <w:pPr>
+              <w:spacing w:after="0" w:line="240" w:lineRule="auto"/>
+              <w:rPr>
+                <w:rFonts w:ascii="Calibri" w:eastAsia="Times New Roman" w:hAnsi="Calibri" w:cs="Times New Roman"/>
+                <w:color w:val="000000"/>
+                <w:sz w:val="22"/>
+              </w:rPr>
+            </w:pPr>
+            <w:r>
+              <w:rPr>
+                <w:rFonts w:ascii="Calibri" w:eastAsia="Times New Roman" w:hAnsi="Calibri" w:cs="Times New Roman"/>
+                <w:color w:val="000000"/>
+                <w:sz w:val="22"/>
+              </w:rPr>
+              <w:t> </w:t>
+            </w:r>
+          </w:p>
+        </w:tc>
+      </w:tr>
+      <w:tr>
+        <w:trPr>
+          <w:trHeight w:val="300"/>
+        </w:trPr>
+        <w:tc>
+          <w:tcPr>
+            <w:tcW w:w="1223" w:type="pct"/>
+            <w:vMerge/>
+            <w:tcBorders>
+              <w:left w:val="single" w:sz="4" w:space="0" w:color="auto"/>
+              <w:right w:val="single" w:sz="4" w:space="0" w:color="auto"/>
+            </w:tcBorders>
+            <w:vAlign w:val="center"/>
+          </w:tcPr>
+          <w:p>
+            <w:pPr>
+              <w:spacing w:after="0" w:line="240" w:lineRule="auto"/>
+              <w:rPr>
+                <w:rFonts w:ascii="Calibri" w:eastAsia="Times New Roman" w:hAnsi="Calibri" w:cs="Times New Roman"/>
+                <w:b/>
+                <w:bCs/>
+                <w:color w:val="000000"/>
+                <w:sz w:val="22"/>
+              </w:rPr>
+            </w:pPr>
+          </w:p>
+        </w:tc>
+        <w:tc>
+          <w:tcPr>
+            <w:tcW w:w="1743" w:type="pct"/>
+            <w:tcBorders>
+              <w:top w:val="nil"/>
+              <w:left w:val="nil"/>
+              <w:bottom w:val="single" w:sz="4" w:space="0" w:color="auto"/>
+              <w:right w:val="single" w:sz="4" w:space="0" w:color="auto"/>
+            </w:tcBorders>
+            <w:shd w:val="clear" w:color="auto" w:fill="auto"/>
+            <w:noWrap/>
+            <w:vAlign w:val="center"/>
+          </w:tcPr>
+          <w:p>
+            <w:pPr>
+              <w:spacing w:after="0" w:line="240" w:lineRule="auto"/>
+              <w:rPr>
+                <w:rFonts w:ascii="Calibri" w:eastAsia="Times New Roman" w:hAnsi="Calibri" w:cs="Times New Roman"/>
+                <w:color w:val="000000"/>
+                <w:sz w:val="22"/>
+              </w:rPr>
+            </w:pPr>
+            <w:r>
+              <w:rPr>
+                <w:rFonts w:ascii="Calibri" w:eastAsia="Times New Roman" w:hAnsi="Calibri" w:cs="Times New Roman"/>
+                <w:color w:val="000000"/>
+                <w:sz w:val="22"/>
+              </w:rPr>
+              <w:t>MerchantRegionID</w:t>
+            </w:r>
+          </w:p>
+        </w:tc>
+        <w:tc>
+          <w:tcPr>
+            <w:tcW w:w="736" w:type="pct"/>
+            <w:tcBorders>
+              <w:top w:val="nil"/>
+              <w:left w:val="nil"/>
+              <w:bottom w:val="single" w:sz="4" w:space="0" w:color="auto"/>
+              <w:right w:val="single" w:sz="4" w:space="0" w:color="auto"/>
+            </w:tcBorders>
+            <w:shd w:val="clear" w:color="auto" w:fill="auto"/>
+            <w:noWrap/>
+            <w:vAlign w:val="center"/>
+          </w:tcPr>
+          <w:p>
+            <w:pPr>
+              <w:spacing w:after="0" w:line="240" w:lineRule="auto"/>
+              <w:rPr>
+                <w:rFonts w:ascii="Calibri" w:eastAsia="Times New Roman" w:hAnsi="Calibri" w:cs="Times New Roman"/>
+                <w:color w:val="000000"/>
+                <w:sz w:val="22"/>
+              </w:rPr>
+            </w:pPr>
+            <w:r>
+              <w:rPr>
+                <w:rFonts w:ascii="Calibri" w:eastAsia="Times New Roman" w:hAnsi="Calibri" w:cs="Times New Roman"/>
+                <w:color w:val="000000"/>
+                <w:sz w:val="22"/>
+              </w:rPr>
+              <w:t>varchar</w:t>
+            </w:r>
+          </w:p>
+        </w:tc>
+        <w:tc>
+          <w:tcPr>
+            <w:tcW w:w="749" w:type="pct"/>
+            <w:tcBorders>
+              <w:top w:val="nil"/>
+              <w:left w:val="nil"/>
+              <w:bottom w:val="single" w:sz="4" w:space="0" w:color="auto"/>
+              <w:right w:val="single" w:sz="4" w:space="0" w:color="auto"/>
+            </w:tcBorders>
+            <w:shd w:val="clear" w:color="auto" w:fill="auto"/>
+            <w:noWrap/>
+            <w:vAlign w:val="center"/>
+          </w:tcPr>
+          <w:p>
+            <w:pPr>
+              <w:spacing w:after="0" w:line="240" w:lineRule="auto"/>
+              <w:rPr>
+                <w:rFonts w:ascii="Calibri" w:eastAsia="Times New Roman" w:hAnsi="Calibri" w:cs="Times New Roman"/>
+                <w:color w:val="000000"/>
+                <w:sz w:val="22"/>
+              </w:rPr>
+            </w:pPr>
+          </w:p>
+        </w:tc>
+        <w:tc>
+          <w:tcPr>
+            <w:tcW w:w="549" w:type="pct"/>
+            <w:tcBorders>
+              <w:top w:val="nil"/>
+              <w:left w:val="nil"/>
+              <w:bottom w:val="single" w:sz="4" w:space="0" w:color="auto"/>
+              <w:right w:val="single" w:sz="4" w:space="0" w:color="auto"/>
+            </w:tcBorders>
+            <w:shd w:val="clear" w:color="auto" w:fill="auto"/>
+            <w:noWrap/>
+            <w:vAlign w:val="center"/>
+          </w:tcPr>
+          <w:p>
+            <w:pPr>
+              <w:spacing w:after="0" w:line="240" w:lineRule="auto"/>
+              <w:rPr>
+                <w:rFonts w:ascii="Calibri" w:eastAsia="Times New Roman" w:hAnsi="Calibri" w:cs="Times New Roman"/>
+                <w:color w:val="000000"/>
+                <w:sz w:val="22"/>
+              </w:rPr>
+            </w:pPr>
+            <w:r>
+              <w:rPr>
+                <w:rFonts w:ascii="Calibri" w:eastAsia="Times New Roman" w:hAnsi="Calibri" w:cs="Times New Roman"/>
+                <w:color w:val="000000"/>
+                <w:sz w:val="22"/>
+              </w:rPr>
+              <w:t> </w:t>
+            </w:r>
+          </w:p>
+        </w:tc>
+      </w:tr>
+      <w:tr>
+        <w:trPr>
+          <w:trHeight w:val="300"/>
+        </w:trPr>
+        <w:tc>
+          <w:tcPr>
+            <w:tcW w:w="1223" w:type="pct"/>
+            <w:vMerge/>
+            <w:tcBorders>
+              <w:left w:val="single" w:sz="4" w:space="0" w:color="auto"/>
+              <w:right w:val="single" w:sz="4" w:space="0" w:color="auto"/>
+            </w:tcBorders>
+            <w:vAlign w:val="center"/>
+          </w:tcPr>
+          <w:p>
+            <w:pPr>
+              <w:spacing w:after="0" w:line="240" w:lineRule="auto"/>
+              <w:rPr>
+                <w:rFonts w:ascii="Calibri" w:eastAsia="Times New Roman" w:hAnsi="Calibri" w:cs="Times New Roman"/>
+                <w:b/>
+                <w:bCs/>
+                <w:color w:val="000000"/>
+                <w:sz w:val="22"/>
+              </w:rPr>
+            </w:pPr>
+          </w:p>
+        </w:tc>
+        <w:tc>
+          <w:tcPr>
+            <w:tcW w:w="1743" w:type="pct"/>
+            <w:tcBorders>
+              <w:top w:val="nil"/>
+              <w:left w:val="nil"/>
+              <w:bottom w:val="single" w:sz="4" w:space="0" w:color="auto"/>
+              <w:right w:val="single" w:sz="4" w:space="0" w:color="auto"/>
+            </w:tcBorders>
+            <w:shd w:val="clear" w:color="auto" w:fill="auto"/>
+            <w:noWrap/>
+            <w:vAlign w:val="center"/>
+          </w:tcPr>
+          <w:p>
+            <w:pPr>
+              <w:spacing w:after="0" w:line="240" w:lineRule="auto"/>
+              <w:rPr>
+                <w:rFonts w:ascii="Calibri" w:eastAsia="Times New Roman" w:hAnsi="Calibri" w:cs="Times New Roman"/>
+                <w:color w:val="000000"/>
+                <w:sz w:val="22"/>
+              </w:rPr>
+            </w:pPr>
+            <w:r>
+              <w:rPr>
+                <w:rFonts w:ascii="Calibri" w:eastAsia="Times New Roman" w:hAnsi="Calibri" w:cs="Times New Roman"/>
+                <w:color w:val="000000"/>
+                <w:sz w:val="22"/>
+              </w:rPr>
+              <w:t>MerchantTypeID</w:t>
+            </w:r>
+          </w:p>
+        </w:tc>
+        <w:tc>
+          <w:tcPr>
+            <w:tcW w:w="736" w:type="pct"/>
+            <w:tcBorders>
+              <w:top w:val="nil"/>
+              <w:left w:val="nil"/>
+              <w:bottom w:val="single" w:sz="4" w:space="0" w:color="auto"/>
+              <w:right w:val="single" w:sz="4" w:space="0" w:color="auto"/>
+            </w:tcBorders>
+            <w:shd w:val="clear" w:color="auto" w:fill="auto"/>
+            <w:noWrap/>
+            <w:vAlign w:val="center"/>
+          </w:tcPr>
+          <w:p>
+            <w:pPr>
+              <w:spacing w:after="0" w:line="240" w:lineRule="auto"/>
+              <w:rPr>
+                <w:rFonts w:ascii="Calibri" w:eastAsia="Times New Roman" w:hAnsi="Calibri" w:cs="Times New Roman"/>
+                <w:color w:val="000000"/>
+                <w:sz w:val="22"/>
+              </w:rPr>
+            </w:pPr>
+            <w:r>
+              <w:rPr>
+                <w:rFonts w:ascii="Calibri" w:eastAsia="Times New Roman" w:hAnsi="Calibri" w:cs="Times New Roman"/>
+                <w:color w:val="000000"/>
+                <w:sz w:val="22"/>
+              </w:rPr>
+              <w:t>varchar</w:t>
+            </w:r>
+          </w:p>
+        </w:tc>
+        <w:tc>
+          <w:tcPr>
+            <w:tcW w:w="749" w:type="pct"/>
+            <w:tcBorders>
+              <w:top w:val="nil"/>
+              <w:left w:val="nil"/>
+              <w:bottom w:val="single" w:sz="4" w:space="0" w:color="auto"/>
+              <w:right w:val="single" w:sz="4" w:space="0" w:color="auto"/>
+            </w:tcBorders>
+            <w:shd w:val="clear" w:color="auto" w:fill="auto"/>
+            <w:noWrap/>
+            <w:vAlign w:val="center"/>
+          </w:tcPr>
+          <w:p>
+            <w:pPr>
+              <w:spacing w:after="0" w:line="240" w:lineRule="auto"/>
+              <w:rPr>
+                <w:rFonts w:ascii="Calibri" w:eastAsia="Times New Roman" w:hAnsi="Calibri" w:cs="Times New Roman"/>
+                <w:color w:val="000000"/>
+                <w:sz w:val="22"/>
+              </w:rPr>
+            </w:pPr>
+          </w:p>
+        </w:tc>
+        <w:tc>
+          <w:tcPr>
+            <w:tcW w:w="549" w:type="pct"/>
+            <w:tcBorders>
+              <w:top w:val="nil"/>
+              <w:left w:val="nil"/>
+              <w:bottom w:val="single" w:sz="4" w:space="0" w:color="auto"/>
+              <w:right w:val="single" w:sz="4" w:space="0" w:color="auto"/>
+            </w:tcBorders>
+            <w:shd w:val="clear" w:color="auto" w:fill="auto"/>
+            <w:noWrap/>
+            <w:vAlign w:val="center"/>
+          </w:tcPr>
+          <w:p>
+            <w:pPr>
+              <w:spacing w:after="0" w:line="240" w:lineRule="auto"/>
+              <w:rPr>
+                <w:rFonts w:ascii="Calibri" w:eastAsia="Times New Roman" w:hAnsi="Calibri" w:cs="Times New Roman"/>
+                <w:color w:val="000000"/>
+                <w:sz w:val="22"/>
+              </w:rPr>
+            </w:pPr>
+            <w:r>
+              <w:rPr>
+                <w:rFonts w:ascii="Calibri" w:eastAsia="Times New Roman" w:hAnsi="Calibri" w:cs="Times New Roman"/>
+                <w:color w:val="000000"/>
+                <w:sz w:val="22"/>
+              </w:rPr>
+              <w:t> </w:t>
+            </w:r>
+          </w:p>
+        </w:tc>
+      </w:tr>
+      <w:tr>
+        <w:trPr>
+          <w:trHeight w:val="300"/>
+        </w:trPr>
+        <w:tc>
+          <w:tcPr>
+            <w:tcW w:w="1223" w:type="pct"/>
+            <w:vMerge/>
+            <w:tcBorders>
+              <w:left w:val="single" w:sz="4" w:space="0" w:color="auto"/>
+              <w:bottom w:val="single" w:sz="4" w:space="0" w:color="auto"/>
+              <w:right w:val="single" w:sz="4" w:space="0" w:color="auto"/>
+            </w:tcBorders>
+            <w:vAlign w:val="center"/>
+          </w:tcPr>
+          <w:p>
+            <w:pPr>
+              <w:spacing w:after="0" w:line="240" w:lineRule="auto"/>
+              <w:rPr>
+                <w:rFonts w:ascii="Calibri" w:eastAsia="Times New Roman" w:hAnsi="Calibri" w:cs="Times New Roman"/>
+                <w:b/>
+                <w:bCs/>
+                <w:color w:val="000000"/>
+                <w:sz w:val="22"/>
+              </w:rPr>
+            </w:pPr>
+          </w:p>
+        </w:tc>
+        <w:tc>
+          <w:tcPr>
+            <w:tcW w:w="1743" w:type="pct"/>
+            <w:tcBorders>
+              <w:top w:val="nil"/>
+              <w:left w:val="nil"/>
+              <w:bottom w:val="single" w:sz="4" w:space="0" w:color="auto"/>
+              <w:right w:val="single" w:sz="4" w:space="0" w:color="auto"/>
+            </w:tcBorders>
+            <w:shd w:val="clear" w:color="auto" w:fill="auto"/>
+            <w:noWrap/>
+            <w:vAlign w:val="center"/>
+          </w:tcPr>
+          <w:p>
+            <w:pPr>
+              <w:spacing w:after="0" w:line="240" w:lineRule="auto"/>
+              <w:rPr>
+                <w:rFonts w:ascii="Calibri" w:eastAsia="Times New Roman" w:hAnsi="Calibri" w:cs="Times New Roman"/>
+                <w:color w:val="000000"/>
+                <w:sz w:val="22"/>
+              </w:rPr>
+            </w:pPr>
+            <w:r>
+              <w:rPr>
+                <w:rFonts w:ascii="Calibri" w:eastAsia="Times New Roman" w:hAnsi="Calibri" w:cs="Times New Roman"/>
+                <w:color w:val="000000"/>
+                <w:sz w:val="22"/>
+              </w:rPr>
+              <w:t>Date</w:t>
+            </w:r>
+          </w:p>
+        </w:tc>
+        <w:tc>
+          <w:tcPr>
+            <w:tcW w:w="736" w:type="pct"/>
+            <w:tcBorders>
+              <w:top w:val="nil"/>
+              <w:left w:val="nil"/>
+              <w:bottom w:val="single" w:sz="4" w:space="0" w:color="auto"/>
+              <w:right w:val="single" w:sz="4" w:space="0" w:color="auto"/>
+            </w:tcBorders>
+            <w:shd w:val="clear" w:color="auto" w:fill="auto"/>
+            <w:noWrap/>
+            <w:vAlign w:val="center"/>
+          </w:tcPr>
+          <w:p>
+            <w:pPr>
+              <w:spacing w:after="0" w:line="240" w:lineRule="auto"/>
+              <w:rPr>
+                <w:rFonts w:ascii="Calibri" w:eastAsia="Times New Roman" w:hAnsi="Calibri" w:cs="Times New Roman"/>
+                <w:color w:val="000000"/>
+                <w:sz w:val="22"/>
+              </w:rPr>
+            </w:pPr>
+            <w:r>
+              <w:rPr>
+                <w:rFonts w:ascii="Calibri" w:eastAsia="Times New Roman" w:hAnsi="Calibri" w:cs="Times New Roman"/>
+                <w:color w:val="000000"/>
+                <w:sz w:val="22"/>
+              </w:rPr>
+              <w:t>datetime</w:t>
+            </w:r>
+          </w:p>
+        </w:tc>
+        <w:tc>
+          <w:tcPr>
+            <w:tcW w:w="749" w:type="pct"/>
+            <w:tcBorders>
+              <w:top w:val="nil"/>
+              <w:left w:val="nil"/>
+              <w:bottom w:val="single" w:sz="4" w:space="0" w:color="auto"/>
+              <w:right w:val="single" w:sz="4" w:space="0" w:color="auto"/>
+            </w:tcBorders>
+            <w:shd w:val="clear" w:color="auto" w:fill="auto"/>
+            <w:noWrap/>
+            <w:vAlign w:val="center"/>
+          </w:tcPr>
+          <w:p>
+            <w:pPr>
+              <w:spacing w:after="0" w:line="240" w:lineRule="auto"/>
+              <w:rPr>
+                <w:rFonts w:ascii="Calibri" w:eastAsia="Times New Roman" w:hAnsi="Calibri" w:cs="Times New Roman"/>
+                <w:color w:val="000000"/>
+                <w:sz w:val="22"/>
+              </w:rPr>
+            </w:pPr>
+            <w:r>
+              <w:rPr>
+                <w:rFonts w:ascii="Calibri" w:eastAsia="Times New Roman" w:hAnsi="Calibri" w:cs="Times New Roman"/>
+                <w:color w:val="000000"/>
+                <w:sz w:val="22"/>
+              </w:rPr>
+              <w:t> </w:t>
+            </w:r>
+          </w:p>
+        </w:tc>
+        <w:tc>
+          <w:tcPr>
+            <w:tcW w:w="549" w:type="pct"/>
+            <w:tcBorders>
+              <w:top w:val="nil"/>
+              <w:left w:val="nil"/>
+              <w:bottom w:val="single" w:sz="4" w:space="0" w:color="auto"/>
+              <w:right w:val="single" w:sz="4" w:space="0" w:color="auto"/>
+            </w:tcBorders>
+            <w:shd w:val="clear" w:color="auto" w:fill="auto"/>
+            <w:noWrap/>
+            <w:vAlign w:val="center"/>
           </w:tcPr>
           <w:p>
             <w:pPr>
@@ -44390,7 +46395,7 @@
           <w:rPr>
             <w:noProof/>
           </w:rPr>
-          <w:t>34</w:t>
+          <w:t>36</w:t>
         </w:r>
         <w:r>
           <w:rPr>
@@ -52634,7 +54639,7 @@
 </file>
 
 <file path=customXml/itemProps1.xml><?xml version="1.0" encoding="utf-8"?>
-<ds:datastoreItem xmlns:ds="http://schemas.openxmlformats.org/officeDocument/2006/customXml" ds:itemID="{CF6DE247-96E2-4DEE-BE74-F6B89C8D40C9}">
+<ds:datastoreItem xmlns:ds="http://schemas.openxmlformats.org/officeDocument/2006/customXml" ds:itemID="{FF96A541-B3FB-4B48-8B9B-DA02719B9DAD}">
   <ds:schemaRefs>
     <ds:schemaRef ds:uri="http://schemas.openxmlformats.org/officeDocument/2006/bibliography"/>
   </ds:schemaRefs>

</xml_diff>